<commit_message>
Actualizado los apartados de cada persona.
</commit_message>
<xml_diff>
--- a/mockup/presentacion/Presentacion del Mockup.docx
+++ b/mockup/presentacion/Presentacion del Mockup.docx
@@ -25,7 +25,25 @@
           <w:sz w:val="26"/>
           <w:szCs w:val="26"/>
         </w:rPr>
-        <w:t>Presentación del proyecto/mock up (Sergio)</w:t>
+        <w:t xml:space="preserve">Presentación del </w:t>
+      </w:r>
+      <w:r>
+        <w:rPr>
+          <w:rFonts w:ascii="Arial" w:hAnsi="Arial" w:cs="Arial"/>
+          <w:color w:val="424242"/>
+          <w:sz w:val="26"/>
+          <w:szCs w:val="26"/>
+        </w:rPr>
+        <w:t>equipo/Introdución</w:t>
+      </w:r>
+      <w:r>
+        <w:rPr>
+          <w:rFonts w:ascii="Arial" w:hAnsi="Arial" w:cs="Arial"/>
+          <w:color w:val="424242"/>
+          <w:sz w:val="26"/>
+          <w:szCs w:val="26"/>
+        </w:rPr>
+        <w:t xml:space="preserve"> (Sergio)</w:t>
       </w:r>
     </w:p>
     <w:p>
@@ -152,7 +170,16 @@
           <w:sz w:val="26"/>
           <w:szCs w:val="26"/>
         </w:rPr>
-        <w:t>Pantallas (Login, Registro, Home, etc.) (Roberto/Victor G)</w:t>
+        <w:t>Como funciona nuestra app (Merino</w:t>
+      </w:r>
+      <w:r>
+        <w:rPr>
+          <w:rFonts w:ascii="Arial" w:hAnsi="Arial" w:cs="Arial"/>
+          <w:color w:val="424242"/>
+          <w:sz w:val="26"/>
+          <w:szCs w:val="26"/>
+        </w:rPr>
+        <w:t>)</w:t>
       </w:r>
     </w:p>
     <w:p>
@@ -218,7 +245,34 @@
           <w:sz w:val="26"/>
           <w:szCs w:val="26"/>
         </w:rPr>
-        <w:t>Futuras Funcionalidades (Merino)</w:t>
+        <w:t>Usuario Obejtivo: Clientes</w:t>
+      </w:r>
+      <w:r>
+        <w:rPr>
+          <w:rFonts w:ascii="Arial" w:hAnsi="Arial" w:cs="Arial"/>
+          <w:color w:val="424242"/>
+          <w:sz w:val="26"/>
+          <w:szCs w:val="26"/>
+        </w:rPr>
+        <w:t xml:space="preserve"> (</w:t>
+      </w:r>
+      <w:r>
+        <w:rPr>
+          <w:rFonts w:ascii="Arial" w:hAnsi="Arial" w:cs="Arial"/>
+          <w:color w:val="424242"/>
+          <w:sz w:val="26"/>
+          <w:szCs w:val="26"/>
+        </w:rPr>
+        <w:t>Roberto</w:t>
+      </w:r>
+      <w:r>
+        <w:rPr>
+          <w:rFonts w:ascii="Arial" w:hAnsi="Arial" w:cs="Arial"/>
+          <w:color w:val="424242"/>
+          <w:sz w:val="26"/>
+          <w:szCs w:val="26"/>
+        </w:rPr>
+        <w:t>)</w:t>
       </w:r>
     </w:p>
     <w:p>
@@ -266,6 +320,74 @@
           <w:szCs w:val="26"/>
         </w:rPr>
       </w:pPr>
+      <w:r>
+        <w:rPr>
+          <w:rFonts w:ascii="Arial" w:hAnsi="Arial" w:cs="Arial"/>
+          <w:color w:val="424242"/>
+          <w:sz w:val="26"/>
+          <w:szCs w:val="26"/>
+        </w:rPr>
+        <w:lastRenderedPageBreak/>
+        <w:t>Usuario Objetivo: Comercios (Victor Gimenez)</w:t>
+      </w:r>
+    </w:p>
+    <w:p>
+      <w:pPr>
+        <w:rPr>
+          <w:rFonts w:ascii="Arial" w:hAnsi="Arial" w:cs="Arial"/>
+          <w:color w:val="424242"/>
+          <w:sz w:val="26"/>
+          <w:szCs w:val="26"/>
+        </w:rPr>
+      </w:pPr>
+    </w:p>
+    <w:p>
+      <w:pPr>
+        <w:rPr>
+          <w:rFonts w:ascii="Arial" w:hAnsi="Arial" w:cs="Arial"/>
+          <w:color w:val="424242"/>
+          <w:sz w:val="26"/>
+          <w:szCs w:val="26"/>
+        </w:rPr>
+      </w:pPr>
+      <w:r>
+        <w:rPr>
+          <w:rFonts w:ascii="Arial" w:hAnsi="Arial" w:cs="Arial"/>
+          <w:color w:val="424242"/>
+          <w:sz w:val="26"/>
+          <w:szCs w:val="26"/>
+        </w:rPr>
+        <w:br w:type="page"/>
+      </w:r>
+    </w:p>
+    <w:p>
+      <w:pPr>
+        <w:rPr>
+          <w:rFonts w:ascii="Arial" w:hAnsi="Arial" w:cs="Arial"/>
+          <w:color w:val="424242"/>
+          <w:sz w:val="26"/>
+          <w:szCs w:val="26"/>
+        </w:rPr>
+      </w:pPr>
+    </w:p>
+    <w:p>
+      <w:pPr>
+        <w:rPr>
+          <w:rFonts w:ascii="Arial" w:hAnsi="Arial" w:cs="Arial"/>
+          <w:color w:val="424242"/>
+          <w:sz w:val="26"/>
+          <w:szCs w:val="26"/>
+        </w:rPr>
+      </w:pPr>
+      <w:r>
+        <w:rPr>
+          <w:rFonts w:ascii="Arial" w:hAnsi="Arial" w:cs="Arial"/>
+          <w:color w:val="424242"/>
+          <w:sz w:val="26"/>
+          <w:szCs w:val="26"/>
+        </w:rPr>
+        <w:br w:type="page"/>
+      </w:r>
     </w:p>
     <w:p>
       <w:pPr>
@@ -284,6 +406,7 @@
           <w:sz w:val="26"/>
           <w:szCs w:val="26"/>
         </w:rPr>
+        <w:lastRenderedPageBreak/>
         <w:t>Porque descargar nuestra app  (Jaume)</w:t>
       </w:r>
     </w:p>
@@ -351,6 +474,15 @@
           <w:szCs w:val="26"/>
         </w:rPr>
         <w:t>Despedida</w:t>
+      </w:r>
+      <w:r>
+        <w:rPr>
+          <w:rFonts w:ascii="Arial" w:hAnsi="Arial" w:cs="Arial"/>
+          <w:color w:val="424242"/>
+          <w:sz w:val="26"/>
+          <w:szCs w:val="26"/>
+        </w:rPr>
+        <w:t xml:space="preserve"> (Sergio)</w:t>
       </w:r>
     </w:p>
     <w:p/>

</xml_diff>